<commit_message>
update absenteeism chapter using ICDM
</commit_message>
<xml_diff>
--- a/Rachel_thesis.docx
+++ b/Rachel_thesis.docx
@@ -4,28 +4,23 @@
   <w:body>
     <w:p>
       <w:pPr>
+        <w:spacing w:line="480" w:lineRule="auto"/>
         <w:jc w:val="center"/>
         <w:rPr>
           <w:rFonts w:ascii="Times New Roman" w:hAnsi="Times New Roman" w:cs="Times New Roman"/>
-          <w:sz w:val="32"/>
-        </w:rPr>
-      </w:pPr>
-      <w:r>
-        <w:rPr>
-          <w:rFonts w:ascii="Times New Roman" w:hAnsi="Times New Roman" w:cs="Times New Roman"/>
-          <w:sz w:val="32"/>
-        </w:rPr>
-        <w:t>Mass Movements and their Adoption in Social Networks</w:t>
-      </w:r>
-    </w:p>
-    <w:p>
-      <w:pPr>
-        <w:jc w:val="center"/>
-        <w:rPr>
-          <w:rFonts w:ascii="Times New Roman" w:hAnsi="Times New Roman" w:cs="Times New Roman"/>
-          <w:sz w:val="32"/>
-        </w:rPr>
-      </w:pPr>
+          <w:sz w:val="44"/>
+        </w:rPr>
+      </w:pPr>
+      <w:r>
+        <w:rPr>
+          <w:rFonts w:ascii="Arial" w:hAnsi="Arial" w:cs="Arial"/>
+          <w:color w:val="222222"/>
+          <w:sz w:val="24"/>
+          <w:szCs w:val="19"/>
+          <w:shd w:val="clear" w:color="auto" w:fill="FFFFFF"/>
+        </w:rPr>
+        <w:t>Algorithms for Modeling Mass Movements and their Adoption in Social Media</w:t>
+      </w:r>
     </w:p>
     <w:p>
       <w:pPr>
@@ -47,19 +42,42 @@
         </w:rPr>
         <w:t>Abstract</w:t>
       </w:r>
-    </w:p>
-    <w:p>
-      <w:pPr>
-        <w:spacing w:after="0" w:line="480" w:lineRule="auto"/>
-        <w:rPr>
-          <w:rFonts w:ascii="Times New Roman" w:hAnsi="Times New Roman" w:cs="Times New Roman"/>
-        </w:rPr>
-      </w:pPr>
-      <w:r>
-        <w:rPr>
-          <w:rFonts w:ascii="Times New Roman" w:hAnsi="Times New Roman" w:cs="Times New Roman"/>
-        </w:rPr>
-        <w:t>Online social networks have become a staging ground for modern movements, with the Arab Spring being the most prominent example. In an effort to understand and predict those movements, social media is regarded as valuable social sensor to disclose the underlying behavior and pattern. To fully understand the mass movement information propagation pattern in social networks, several problems need to be considered and addressed. Specifically, modeling mass movements that incorporate (i) multiple spaces (ii) dynamic network structure (iii) misinformation and (iv)</w:t>
+      <w:bookmarkStart w:id="0" w:name="_GoBack"/>
+      <w:bookmarkEnd w:id="0"/>
+    </w:p>
+    <w:p>
+      <w:pPr>
+        <w:spacing w:after="0" w:line="480" w:lineRule="auto"/>
+        <w:rPr>
+          <w:rFonts w:ascii="Times New Roman" w:hAnsi="Times New Roman" w:cs="Times New Roman"/>
+        </w:rPr>
+      </w:pPr>
+      <w:r>
+        <w:rPr>
+          <w:rFonts w:ascii="Times New Roman" w:hAnsi="Times New Roman" w:cs="Times New Roman"/>
+        </w:rPr>
+        <w:t>Online social networks have become a staging ground for modern movements, with the Arab Spring being the most prominent example. In an effort to understand and predict those movements, social media is regarded as valuable social sensor to disclose the underlying behavior and pattern. To fully understand the mass movement information propagation pattern in social networks, several problems need to be considered and addressed. Specifically, modeling mass movements that incorporate (</w:t>
+      </w:r>
+      <w:proofErr w:type="spellStart"/>
+      <w:r>
+        <w:rPr>
+          <w:rFonts w:ascii="Times New Roman" w:hAnsi="Times New Roman" w:cs="Times New Roman"/>
+        </w:rPr>
+        <w:t>i</w:t>
+      </w:r>
+      <w:proofErr w:type="spellEnd"/>
+      <w:r>
+        <w:rPr>
+          <w:rFonts w:ascii="Times New Roman" w:hAnsi="Times New Roman" w:cs="Times New Roman"/>
+        </w:rPr>
+        <w:t xml:space="preserve">) multiple spaces (ii) dynamic network structure (iii) misinformation and </w:t>
+      </w:r>
+      <w:proofErr w:type="gramStart"/>
+      <w:r>
+        <w:rPr>
+          <w:rFonts w:ascii="Times New Roman" w:hAnsi="Times New Roman" w:cs="Times New Roman"/>
+        </w:rPr>
+        <w:t>(iv)</w:t>
       </w:r>
       <w:r>
         <w:rPr>
@@ -71,7 +89,14 @@
         <w:rPr>
           <w:rFonts w:ascii="Times New Roman" w:hAnsi="Times New Roman" w:cs="Times New Roman"/>
         </w:rPr>
-        <w:t>swift outbreak/slowly evolving transmission would be highly propitious in understanding informat</w:t>
+        <w:t>swift</w:t>
+      </w:r>
+      <w:proofErr w:type="gramEnd"/>
+      <w:r>
+        <w:rPr>
+          <w:rFonts w:ascii="Times New Roman" w:hAnsi="Times New Roman" w:cs="Times New Roman"/>
+        </w:rPr>
+        <w:t xml:space="preserve"> outbreak/slowly evolving transmission would be highly propitious in understanding informat</w:t>
       </w:r>
       <w:r>
         <w:rPr>
@@ -105,7 +130,21 @@
         <w:rPr>
           <w:rFonts w:ascii="Times New Roman" w:hAnsi="Times New Roman" w:cs="Times New Roman"/>
         </w:rPr>
-        <w:t>This dissertation explores four research problems underlying mass movement adoption in social media. First, how do mass movements get mobilized on Twitter, especially in a specific geographic area. Second, how do we detect protest activity in social networks by observing group anomaly in graph?</w:t>
+        <w:t xml:space="preserve">This dissertation explores four research problems underlying mass movement adoption in social media. First, how do mass movements get mobilized on Twitter, especially in a specific geographic </w:t>
+      </w:r>
+      <w:proofErr w:type="gramStart"/>
+      <w:r>
+        <w:rPr>
+          <w:rFonts w:ascii="Times New Roman" w:hAnsi="Times New Roman" w:cs="Times New Roman"/>
+        </w:rPr>
+        <w:t>area.</w:t>
+      </w:r>
+      <w:proofErr w:type="gramEnd"/>
+      <w:r>
+        <w:rPr>
+          <w:rFonts w:ascii="Times New Roman" w:hAnsi="Times New Roman" w:cs="Times New Roman"/>
+        </w:rPr>
+        <w:t xml:space="preserve"> Second, how do we detect protest activity in social networks by observing group anomaly in graph?</w:t>
       </w:r>
       <w:r>
         <w:rPr>
@@ -141,20 +180,6 @@
         </w:rPr>
         <w:t>A fundamental objective of this research has been to comprehensively study the mass movement adoption in social networks, it may cross multiple spaces, it may evolve with dynamic network structures, it can be swift outbreaks or long term slowly evolving transmissions, what is more, it may mixed with misinformation campaigns. Each of those issues requires the development of new mathematical models and algorithmic approaches which are explored here.  It is my hope that this work will facilitate advancements in information propagation, group anomaly detection and misinformation distinction, and ultimately helps improve the understanding of mass movement and their adoptions in social networks.</w:t>
       </w:r>
-    </w:p>
-    <w:p>
-      <w:pPr>
-        <w:rPr>
-          <w:rFonts w:ascii="Times New Roman" w:hAnsi="Times New Roman" w:cs="Times New Roman"/>
-        </w:rPr>
-      </w:pPr>
-    </w:p>
-    <w:p>
-      <w:pPr>
-        <w:rPr>
-          <w:rFonts w:ascii="Times New Roman" w:hAnsi="Times New Roman" w:cs="Times New Roman"/>
-        </w:rPr>
-      </w:pPr>
     </w:p>
     <w:p>
       <w:pPr>
@@ -174,21 +199,21 @@
           <w:rFonts w:ascii="Times New Roman" w:hAnsi="Times New Roman" w:cs="Times New Roman"/>
           <w:b/>
         </w:rPr>
+        <w:t>Acknowledgments</w:t>
+      </w:r>
+    </w:p>
+    <w:p>
+      <w:pPr>
+        <w:spacing w:after="0" w:line="480" w:lineRule="auto"/>
+        <w:rPr>
+          <w:rFonts w:ascii="Times New Roman" w:hAnsi="Times New Roman" w:cs="Times New Roman"/>
+        </w:rPr>
+      </w:pPr>
+      <w:r>
+        <w:rPr>
+          <w:rFonts w:ascii="Times New Roman" w:hAnsi="Times New Roman" w:cs="Times New Roman"/>
+        </w:rPr>
         <w:lastRenderedPageBreak/>
-        <w:t>Acknowledgments</w:t>
-      </w:r>
-    </w:p>
-    <w:p>
-      <w:pPr>
-        <w:spacing w:after="0" w:line="480" w:lineRule="auto"/>
-        <w:rPr>
-          <w:rFonts w:ascii="Times New Roman" w:hAnsi="Times New Roman" w:cs="Times New Roman"/>
-        </w:rPr>
-      </w:pPr>
-      <w:r>
-        <w:rPr>
-          <w:rFonts w:ascii="Times New Roman" w:hAnsi="Times New Roman" w:cs="Times New Roman"/>
-        </w:rPr>
         <w:t>Over the past four and half years I have received support and encouragement from a great number of individuals.</w:t>
       </w:r>
       <w:r>
@@ -205,12 +230,70 @@
           <w:rFonts w:ascii="Times New Roman" w:hAnsi="Times New Roman" w:cs="Times New Roman"/>
         </w:rPr>
       </w:pPr>
-      <w:r>
-        <w:rPr>
-          <w:rFonts w:ascii="Times New Roman" w:hAnsi="Times New Roman" w:cs="Times New Roman"/>
-        </w:rPr>
-        <w:t>My deepest gratitude is to my advisor, Dr. Naren Ramakrishnan. I have been amazingly fortunate to have an advisor who gave me the freedom to explore on my own, and at the same time pick me back when I got lost. His far-sighted research attitude and respectable personality lead Discovery Analytics Center a collaborative and productive place. His insight, wisdom and humour make my graduate study a rich and rewarding journey, which I will cherish forever.</w:t>
-      </w:r>
+    </w:p>
+    <w:p>
+      <w:pPr>
+        <w:spacing w:after="0" w:line="480" w:lineRule="auto"/>
+        <w:rPr>
+          <w:rFonts w:ascii="Times New Roman" w:hAnsi="Times New Roman" w:cs="Times New Roman"/>
+        </w:rPr>
+      </w:pPr>
+      <w:r>
+        <w:rPr>
+          <w:rFonts w:ascii="Times New Roman" w:hAnsi="Times New Roman" w:cs="Times New Roman"/>
+        </w:rPr>
+        <w:t xml:space="preserve">My deepest gratitude is to my advisor, Dr. </w:t>
+      </w:r>
+      <w:proofErr w:type="spellStart"/>
+      <w:r>
+        <w:rPr>
+          <w:rFonts w:ascii="Times New Roman" w:hAnsi="Times New Roman" w:cs="Times New Roman"/>
+        </w:rPr>
+        <w:t>Naren</w:t>
+      </w:r>
+      <w:proofErr w:type="spellEnd"/>
+      <w:r>
+        <w:rPr>
+          <w:rFonts w:ascii="Times New Roman" w:hAnsi="Times New Roman" w:cs="Times New Roman"/>
+        </w:rPr>
+        <w:t xml:space="preserve"> </w:t>
+      </w:r>
+      <w:proofErr w:type="spellStart"/>
+      <w:r>
+        <w:rPr>
+          <w:rFonts w:ascii="Times New Roman" w:hAnsi="Times New Roman" w:cs="Times New Roman"/>
+        </w:rPr>
+        <w:t>Ramakrishnan</w:t>
+      </w:r>
+      <w:proofErr w:type="spellEnd"/>
+      <w:r>
+        <w:rPr>
+          <w:rFonts w:ascii="Times New Roman" w:hAnsi="Times New Roman" w:cs="Times New Roman"/>
+        </w:rPr>
+        <w:t xml:space="preserve">. I have been amazingly fortunate to have an advisor who gave me the freedom to explore on my own, and at the same time pick me back when I got lost. His far-sighted research attitude and respectable personality lead Discovery Analytics Center a collaborative and productive place. His insight, wisdom and </w:t>
+      </w:r>
+      <w:proofErr w:type="spellStart"/>
+      <w:r>
+        <w:rPr>
+          <w:rFonts w:ascii="Times New Roman" w:hAnsi="Times New Roman" w:cs="Times New Roman"/>
+        </w:rPr>
+        <w:t>humour</w:t>
+      </w:r>
+      <w:proofErr w:type="spellEnd"/>
+      <w:r>
+        <w:rPr>
+          <w:rFonts w:ascii="Times New Roman" w:hAnsi="Times New Roman" w:cs="Times New Roman"/>
+        </w:rPr>
+        <w:t xml:space="preserve"> make my graduate study a rich and rewarding journey, which I will cherish forever.</w:t>
+      </w:r>
+    </w:p>
+    <w:p>
+      <w:pPr>
+        <w:spacing w:after="0" w:line="480" w:lineRule="auto"/>
+        <w:rPr>
+          <w:rFonts w:ascii="Times New Roman" w:hAnsi="Times New Roman" w:cs="Times New Roman"/>
+        </w:rPr>
+      </w:pPr>
     </w:p>
     <w:p>
       <w:pPr>
@@ -233,6 +316,14 @@
           <w:rFonts w:ascii="Times New Roman" w:hAnsi="Times New Roman" w:cs="Times New Roman"/>
         </w:rPr>
       </w:pPr>
+    </w:p>
+    <w:p>
+      <w:pPr>
+        <w:spacing w:after="0" w:line="480" w:lineRule="auto"/>
+        <w:rPr>
+          <w:rFonts w:ascii="Times New Roman" w:hAnsi="Times New Roman" w:cs="Times New Roman"/>
+        </w:rPr>
+      </w:pPr>
       <w:r>
         <w:rPr>
           <w:rFonts w:ascii="Times New Roman" w:hAnsi="Times New Roman" w:cs="Times New Roman"/>
@@ -247,6 +338,14 @@
           <w:rFonts w:ascii="Times New Roman" w:hAnsi="Times New Roman" w:cs="Times New Roman"/>
         </w:rPr>
       </w:pPr>
+    </w:p>
+    <w:p>
+      <w:pPr>
+        <w:spacing w:after="0" w:line="480" w:lineRule="auto"/>
+        <w:rPr>
+          <w:rFonts w:ascii="Times New Roman" w:hAnsi="Times New Roman" w:cs="Times New Roman"/>
+        </w:rPr>
+      </w:pPr>
       <w:r>
         <w:rPr>
           <w:rFonts w:ascii="Times New Roman" w:hAnsi="Times New Roman" w:cs="Times New Roman"/>
@@ -273,6 +372,14 @@
           <w:rFonts w:ascii="Times New Roman" w:hAnsi="Times New Roman" w:cs="Times New Roman"/>
         </w:rPr>
       </w:pPr>
+    </w:p>
+    <w:p>
+      <w:pPr>
+        <w:spacing w:after="0" w:line="480" w:lineRule="auto"/>
+        <w:rPr>
+          <w:rFonts w:ascii="Times New Roman" w:hAnsi="Times New Roman" w:cs="Times New Roman"/>
+        </w:rPr>
+      </w:pPr>
       <w:r>
         <w:rPr>
           <w:rFonts w:ascii="Times New Roman" w:hAnsi="Times New Roman" w:cs="Times New Roman"/>
@@ -287,11 +394,62 @@
           <w:rFonts w:ascii="Times New Roman" w:hAnsi="Times New Roman" w:cs="Times New Roman"/>
         </w:rPr>
       </w:pPr>
-      <w:r>
-        <w:rPr>
-          <w:rFonts w:ascii="Times New Roman" w:hAnsi="Times New Roman" w:cs="Times New Roman"/>
-        </w:rPr>
-        <w:t>I would like to thank Dr. Huzefa Rangwala, who is always generous to give advice and provide help. I hope one day I would become a good advisor as Dr. Rangwala has been to me.</w:t>
+    </w:p>
+    <w:p>
+      <w:pPr>
+        <w:spacing w:after="0" w:line="480" w:lineRule="auto"/>
+        <w:rPr>
+          <w:rFonts w:ascii="Times New Roman" w:hAnsi="Times New Roman" w:cs="Times New Roman"/>
+        </w:rPr>
+      </w:pPr>
+      <w:r>
+        <w:rPr>
+          <w:rFonts w:ascii="Times New Roman" w:hAnsi="Times New Roman" w:cs="Times New Roman"/>
+        </w:rPr>
+        <w:lastRenderedPageBreak/>
+        <w:t xml:space="preserve">I would like to thank Dr. </w:t>
+      </w:r>
+      <w:proofErr w:type="spellStart"/>
+      <w:r>
+        <w:rPr>
+          <w:rFonts w:ascii="Times New Roman" w:hAnsi="Times New Roman" w:cs="Times New Roman"/>
+        </w:rPr>
+        <w:t>Huzefa</w:t>
+      </w:r>
+      <w:proofErr w:type="spellEnd"/>
+      <w:r>
+        <w:rPr>
+          <w:rFonts w:ascii="Times New Roman" w:hAnsi="Times New Roman" w:cs="Times New Roman"/>
+        </w:rPr>
+        <w:t xml:space="preserve"> </w:t>
+      </w:r>
+      <w:proofErr w:type="spellStart"/>
+      <w:r>
+        <w:rPr>
+          <w:rFonts w:ascii="Times New Roman" w:hAnsi="Times New Roman" w:cs="Times New Roman"/>
+        </w:rPr>
+        <w:t>Rangwala</w:t>
+      </w:r>
+      <w:proofErr w:type="spellEnd"/>
+      <w:r>
+        <w:rPr>
+          <w:rFonts w:ascii="Times New Roman" w:hAnsi="Times New Roman" w:cs="Times New Roman"/>
+        </w:rPr>
+        <w:t xml:space="preserve">, who is always generous to give advice and provide help. I hope one day I would become a good advisor as Dr. </w:t>
+      </w:r>
+      <w:proofErr w:type="spellStart"/>
+      <w:r>
+        <w:rPr>
+          <w:rFonts w:ascii="Times New Roman" w:hAnsi="Times New Roman" w:cs="Times New Roman"/>
+        </w:rPr>
+        <w:t>Rangwala</w:t>
+      </w:r>
+      <w:proofErr w:type="spellEnd"/>
+      <w:r>
+        <w:rPr>
+          <w:rFonts w:ascii="Times New Roman" w:hAnsi="Times New Roman" w:cs="Times New Roman"/>
+        </w:rPr>
+        <w:t xml:space="preserve"> has been to me.</w:t>
       </w:r>
     </w:p>
     <w:p>
@@ -315,6 +473,14 @@
           <w:rFonts w:ascii="Times New Roman" w:hAnsi="Times New Roman" w:cs="Times New Roman"/>
         </w:rPr>
       </w:pPr>
+    </w:p>
+    <w:p>
+      <w:pPr>
+        <w:spacing w:after="0" w:line="480" w:lineRule="auto"/>
+        <w:rPr>
+          <w:rFonts w:ascii="Times New Roman" w:hAnsi="Times New Roman" w:cs="Times New Roman"/>
+        </w:rPr>
+      </w:pPr>
       <w:r>
         <w:rPr>
           <w:rFonts w:ascii="Times New Roman" w:hAnsi="Times New Roman" w:cs="Times New Roman"/>
@@ -329,11 +495,18 @@
           <w:rFonts w:ascii="Times New Roman" w:hAnsi="Times New Roman" w:cs="Times New Roman"/>
         </w:rPr>
       </w:pPr>
-      <w:r>
-        <w:rPr>
-          <w:rFonts w:ascii="Times New Roman" w:hAnsi="Times New Roman" w:cs="Times New Roman"/>
-        </w:rPr>
-        <w:lastRenderedPageBreak/>
+    </w:p>
+    <w:p>
+      <w:pPr>
+        <w:spacing w:after="0" w:line="480" w:lineRule="auto"/>
+        <w:rPr>
+          <w:rFonts w:ascii="Times New Roman" w:hAnsi="Times New Roman" w:cs="Times New Roman"/>
+        </w:rPr>
+      </w:pPr>
+      <w:r>
+        <w:rPr>
+          <w:rFonts w:ascii="Times New Roman" w:hAnsi="Times New Roman" w:cs="Times New Roman"/>
+        </w:rPr>
         <w:t>Most importantly, I would like to thank my parents for their constant source of strength. I am so grateful to my husband for his care, sacrifice, and love. I would like to say thanks to him for walking with me through hardship, challenge and setbacks.</w:t>
       </w:r>
     </w:p>
@@ -378,7 +551,21 @@
         <w:rPr>
           <w:rFonts w:ascii="Times New Roman" w:hAnsi="Times New Roman" w:cs="Times New Roman"/>
         </w:rPr>
-        <w:t xml:space="preserve">As social media gains popularity, more and more mass movements are organized by social media, their slogans have become hashtags in Twitter. Here the mass movements more refer to social movements, which are supported by large group of individuals or organizations, focusing on specific political or social issues. In this dissertation, we intended to study the mass movements adoption patterns </w:t>
+        <w:t xml:space="preserve">As social media gains popularity, more and more mass movements are organized by social media, their slogans have become hashtags in Twitter. Here the mass movements more refer to social movements, which are supported by large group of individuals or organizations, focusing on specific political or social issues. In this dissertation, we intended to study the mass </w:t>
+      </w:r>
+      <w:proofErr w:type="gramStart"/>
+      <w:r>
+        <w:rPr>
+          <w:rFonts w:ascii="Times New Roman" w:hAnsi="Times New Roman" w:cs="Times New Roman"/>
+        </w:rPr>
+        <w:t>movements</w:t>
+      </w:r>
+      <w:proofErr w:type="gramEnd"/>
+      <w:r>
+        <w:rPr>
+          <w:rFonts w:ascii="Times New Roman" w:hAnsi="Times New Roman" w:cs="Times New Roman"/>
+        </w:rPr>
+        <w:t xml:space="preserve"> adoption patterns </w:t>
       </w:r>
       <w:r>
         <w:rPr>
@@ -424,7 +611,21 @@
         <w:rPr>
           <w:rFonts w:ascii="Times New Roman" w:hAnsi="Times New Roman" w:cs="Times New Roman"/>
         </w:rPr>
-        <w:t>(i) First, how do mass movements get mobilized on Twitter, especially in a specific geographic area,</w:t>
+        <w:t>(</w:t>
+      </w:r>
+      <w:proofErr w:type="spellStart"/>
+      <w:r>
+        <w:rPr>
+          <w:rFonts w:ascii="Times New Roman" w:hAnsi="Times New Roman" w:cs="Times New Roman"/>
+        </w:rPr>
+        <w:t>i</w:t>
+      </w:r>
+      <w:proofErr w:type="spellEnd"/>
+      <w:r>
+        <w:rPr>
+          <w:rFonts w:ascii="Times New Roman" w:hAnsi="Times New Roman" w:cs="Times New Roman"/>
+        </w:rPr>
+        <w:t>) First, how do mass movements get mobilized on Twitter, especially in a specific geographic area,</w:t>
       </w:r>
       <w:r>
         <w:rPr>
@@ -468,23 +669,32 @@
         </w:rPr>
         <w:t xml:space="preserve"> </w:t>
       </w:r>
-      <w:r>
-        <w:rPr>
-          <w:rFonts w:ascii="Times New Roman" w:hAnsi="Times New Roman" w:cs="Times New Roman"/>
-        </w:rPr>
-        <w:t>and (iv) Fourth, how can we infer the pathways of climate related protests?</w:t>
-      </w:r>
-    </w:p>
-    <w:p>
-      <w:pPr>
-        <w:spacing w:after="0" w:line="480" w:lineRule="auto"/>
-        <w:rPr>
-          <w:rFonts w:ascii="Times New Roman" w:hAnsi="Times New Roman" w:cs="Times New Roman"/>
-        </w:rPr>
-      </w:pPr>
-    </w:p>
-    <w:p>
-      <w:pPr>
+      <w:proofErr w:type="gramStart"/>
+      <w:r>
+        <w:rPr>
+          <w:rFonts w:ascii="Times New Roman" w:hAnsi="Times New Roman" w:cs="Times New Roman"/>
+        </w:rPr>
+        <w:t>and</w:t>
+      </w:r>
+      <w:proofErr w:type="gramEnd"/>
+      <w:r>
+        <w:rPr>
+          <w:rFonts w:ascii="Times New Roman" w:hAnsi="Times New Roman" w:cs="Times New Roman"/>
+        </w:rPr>
+        <w:t xml:space="preserve"> (iv) Fourth, how can we infer the pathways of climate related protests?</w:t>
+      </w:r>
+    </w:p>
+    <w:p>
+      <w:pPr>
+        <w:spacing w:after="0" w:line="480" w:lineRule="auto"/>
+        <w:rPr>
+          <w:rFonts w:ascii="Times New Roman" w:hAnsi="Times New Roman" w:cs="Times New Roman"/>
+        </w:rPr>
+      </w:pPr>
+    </w:p>
+    <w:p>
+      <w:pPr>
+        <w:spacing w:line="480" w:lineRule="auto"/>
         <w:rPr>
           <w:rFonts w:ascii="Times New Roman" w:hAnsi="Times New Roman" w:cs="Times New Roman"/>
           <w:b/>
@@ -540,26 +750,20 @@
         <w:rPr>
           <w:rFonts w:ascii="Times New Roman" w:hAnsi="Times New Roman" w:cs="Times New Roman"/>
         </w:rPr>
-        <w:t xml:space="preserve">without setting </w:t>
-      </w:r>
-      <w:r>
-        <w:rPr>
-          <w:rFonts w:ascii="Times New Roman" w:hAnsi="Times New Roman" w:cs="Times New Roman"/>
-        </w:rPr>
-        <w:lastRenderedPageBreak/>
-        <w:t>any restriction to the group definition, consider both the users' behavior and the underlying graph structure. Investigating this phenomenon of broad group anomaly behavior online holds enormous potential for understanding large-scale, disruptive societal events, such as mass movements.</w:t>
-      </w:r>
-    </w:p>
-    <w:p>
-      <w:pPr>
-        <w:spacing w:after="0" w:line="480" w:lineRule="auto"/>
-        <w:rPr>
-          <w:rFonts w:ascii="Times New Roman" w:hAnsi="Times New Roman" w:cs="Times New Roman"/>
-        </w:rPr>
-      </w:pPr>
-    </w:p>
-    <w:p>
-      <w:pPr>
+        <w:t>without setting any restriction to the group definition, consider both the users' behavior and the underlying graph structure. Investigating this phenomenon of broad group anomaly behavior online holds enormous potential for understanding large-scale, disruptive societal events, such as mass movements.</w:t>
+      </w:r>
+    </w:p>
+    <w:p>
+      <w:pPr>
+        <w:spacing w:after="0" w:line="480" w:lineRule="auto"/>
+        <w:rPr>
+          <w:rFonts w:ascii="Times New Roman" w:hAnsi="Times New Roman" w:cs="Times New Roman"/>
+        </w:rPr>
+      </w:pPr>
+    </w:p>
+    <w:p>
+      <w:pPr>
+        <w:spacing w:line="480" w:lineRule="auto"/>
         <w:rPr>
           <w:rFonts w:ascii="Times New Roman" w:hAnsi="Times New Roman" w:cs="Times New Roman"/>
           <w:b/>
@@ -601,6 +805,7 @@
     </w:p>
     <w:p>
       <w:pPr>
+        <w:spacing w:line="480" w:lineRule="auto"/>
         <w:rPr>
           <w:rFonts w:ascii="Times New Roman" w:hAnsi="Times New Roman" w:cs="Times New Roman"/>
         </w:rPr>
@@ -657,7 +862,14 @@
         <w:rPr>
           <w:rFonts w:ascii="Times New Roman" w:hAnsi="Times New Roman" w:cs="Times New Roman"/>
         </w:rPr>
-        <w:t>as a social sensor into real-world mass movement event detection. Modeling and studying their adoption patterns gives us insight into investigating social and physical aspects of those events and precursors. This dissertation has presented several approaches and strategies with the goal of detecting and predicting mass movements and further inferring its causality, with given information mixed with real news and rumors. Those include techniques to capture information propagation across multiple spaces, as well as a graph wavelet approach that broadens predictive capabilities to capture group anomaly within dynamic changing networks. Numerous forms of mass movements have been investigated and diverse a</w:t>
+        <w:t xml:space="preserve">as a social sensor into real-world mass movement event detection. Modeling and studying their adoption patterns gives us insight into investigating social and physical aspects of those events and precursors. This dissertation has presented several approaches and strategies with the goal of detecting and predicting mass movements and further inferring its causality, with given information mixed with real news and rumors. </w:t>
+      </w:r>
+      <w:r>
+        <w:rPr>
+          <w:rFonts w:ascii="Times New Roman" w:hAnsi="Times New Roman" w:cs="Times New Roman"/>
+        </w:rPr>
+        <w:lastRenderedPageBreak/>
+        <w:t>Those include techniques to capture information propagation across multiple spaces, as well as a graph wavelet approach that broadens predictive capabilities to capture group anomaly within dynamic changing networks. Numerous forms of mass movements have been investigated and diverse a</w:t>
       </w:r>
       <w:r>
         <w:rPr>
@@ -703,14 +915,301 @@
         <w:rPr>
           <w:rFonts w:ascii="Times New Roman" w:hAnsi="Times New Roman" w:cs="Times New Roman"/>
         </w:rPr>
-        <w:t xml:space="preserve"> studied here. First, modeling protest-related topic propagation on networks is never trivial. One challenge is social protest propagation through online media can spread over large areas more quickly than </w:t>
+        <w:t xml:space="preserve"> studied here. First, modeling protest-related topic propagation on networks is never trivial. One challenge is social protest propagation through online media can spread over large areas more quickly than traditional methods since users are geographically distributed, the other challenges include mass protest information can be spread by multiple social medias and lot of paths, like word of mouth, TV and news broadcast. Second, detect the group </w:t>
+      </w:r>
+      <w:r>
+        <w:rPr>
+          <w:rFonts w:ascii="Times New Roman" w:hAnsi="Times New Roman" w:cs="Times New Roman"/>
+        </w:rPr>
+        <w:t>anomaly</w:t>
+      </w:r>
+      <w:r>
+        <w:rPr>
+          <w:rFonts w:ascii="Times New Roman" w:hAnsi="Times New Roman" w:cs="Times New Roman"/>
+        </w:rPr>
+        <w:t xml:space="preserve"> on social media is challenging. One challenge is Twitter's user network embodies many </w:t>
+      </w:r>
+      <w:proofErr w:type="spellStart"/>
+      <w:r>
+        <w:rPr>
+          <w:rFonts w:ascii="Times New Roman" w:hAnsi="Times New Roman" w:cs="Times New Roman"/>
+        </w:rPr>
+        <w:t>subgraphs</w:t>
+      </w:r>
+      <w:proofErr w:type="spellEnd"/>
+      <w:r>
+        <w:rPr>
+          <w:rFonts w:ascii="Times New Roman" w:hAnsi="Times New Roman" w:cs="Times New Roman"/>
+        </w:rPr>
+        <w:t xml:space="preserve"> based on social ties which is dynamically changing the graph structures since users are active. The other challenge includes real world events are not only correlated with burst signals, but can also exhibit unusually low levels </w:t>
+      </w:r>
+      <w:r>
+        <w:rPr>
+          <w:rFonts w:ascii="Times New Roman" w:hAnsi="Times New Roman" w:cs="Times New Roman"/>
+        </w:rPr>
+        <w:t xml:space="preserve">of activity in social networks. </w:t>
+      </w:r>
+      <w:r>
+        <w:rPr>
+          <w:rFonts w:ascii="Times New Roman" w:hAnsi="Times New Roman" w:cs="Times New Roman"/>
+        </w:rPr>
+        <w:t xml:space="preserve">Despite these restrictions, graph wavelet have in fact provided powerful capacity in capturing graph </w:t>
+      </w:r>
+      <w:r>
+        <w:rPr>
+          <w:rFonts w:ascii="Times New Roman" w:hAnsi="Times New Roman" w:cs="Times New Roman"/>
+        </w:rPr>
+        <w:t>anomaly</w:t>
+      </w:r>
+      <w:r>
+        <w:rPr>
+          <w:rFonts w:ascii="Times New Roman" w:hAnsi="Times New Roman" w:cs="Times New Roman"/>
+        </w:rPr>
+        <w:t xml:space="preserve"> (considering burst behavior and absenteeism behavior), even on dynamic changing networks.</w:t>
+      </w:r>
+    </w:p>
+    <w:p>
+      <w:pPr>
+        <w:spacing w:after="0" w:line="480" w:lineRule="auto"/>
+        <w:rPr>
+          <w:rFonts w:ascii="Times New Roman" w:hAnsi="Times New Roman" w:cs="Times New Roman"/>
+        </w:rPr>
+      </w:pPr>
+    </w:p>
+    <w:p>
+      <w:pPr>
+        <w:spacing w:after="0" w:line="480" w:lineRule="auto"/>
+        <w:rPr>
+          <w:rFonts w:ascii="Times New Roman" w:hAnsi="Times New Roman" w:cs="Times New Roman"/>
+        </w:rPr>
+      </w:pPr>
+      <w:r>
+        <w:rPr>
+          <w:rFonts w:ascii="Times New Roman" w:hAnsi="Times New Roman" w:cs="Times New Roman"/>
+        </w:rPr>
+        <w:t>A fundamental objective of this dissertation has been to model mass movement adoption behavior, and in doing so, several significant advantages are gained beyond the target. One contribution is the ability to model information propagation across multiple networks/spaces, and capture the propagation speed and possible propagation paths, which is demonstrated in Chapter</w:t>
+      </w:r>
+      <w:r>
+        <w:rPr>
+          <w:rFonts w:ascii="Times New Roman" w:hAnsi="Times New Roman" w:cs="Times New Roman"/>
+        </w:rPr>
+        <w:t xml:space="preserve"> 2. </w:t>
+      </w:r>
+      <w:r>
+        <w:rPr>
+          <w:rFonts w:ascii="Times New Roman" w:hAnsi="Times New Roman" w:cs="Times New Roman"/>
+        </w:rPr>
+        <w:t>Another benefit that enhanced the mass movement detection is though group anomaly detection</w:t>
+      </w:r>
+      <w:r>
+        <w:rPr>
+          <w:rFonts w:ascii="Times New Roman" w:hAnsi="Times New Roman" w:cs="Times New Roman"/>
+        </w:rPr>
+        <w:t xml:space="preserve"> approach</w:t>
+      </w:r>
+      <w:r>
+        <w:rPr>
+          <w:rFonts w:ascii="Times New Roman" w:hAnsi="Times New Roman" w:cs="Times New Roman"/>
+        </w:rPr>
+        <w:t>, as introduced in chapter</w:t>
+      </w:r>
+      <w:r>
+        <w:rPr>
+          <w:rFonts w:ascii="Times New Roman" w:hAnsi="Times New Roman" w:cs="Times New Roman"/>
+        </w:rPr>
+        <w:t xml:space="preserve"> 3. </w:t>
+      </w:r>
+      <w:r>
+        <w:rPr>
+          <w:rFonts w:ascii="Times New Roman" w:hAnsi="Times New Roman" w:cs="Times New Roman"/>
+        </w:rPr>
+        <w:t xml:space="preserve">Graph wavelet provides appropriate definition of group anomaly which can cover both burst and absenteeism with different scales, thereby increasing the probability of capturing protest behaviors. Another benefit is the capability of quantify compartment transition dynamics using epidemic model SEIZ, and facilitate the </w:t>
       </w:r>
       <w:r>
         <w:rPr>
           <w:rFonts w:ascii="Times New Roman" w:hAnsi="Times New Roman" w:cs="Times New Roman"/>
         </w:rPr>
         <w:lastRenderedPageBreak/>
-        <w:t xml:space="preserve">traditional methods since users are geographically distributed, the other challenges include mass protest information can be spread by multiple social medias and lot of paths, like word of mouth, TV and news broadcast. Second, detect the group </w:t>
+        <w:t>development of screening criteria for distinguishing real movements from rumors happenings on Twitter, as demonstrated in Chapter</w:t>
+      </w:r>
+      <w:r>
+        <w:rPr>
+          <w:rFonts w:ascii="Times New Roman" w:hAnsi="Times New Roman" w:cs="Times New Roman"/>
+        </w:rPr>
+        <w:t xml:space="preserve"> 5.</w:t>
+      </w:r>
+    </w:p>
+    <w:p>
+      <w:pPr>
+        <w:spacing w:after="0" w:line="480" w:lineRule="auto"/>
+        <w:rPr>
+          <w:rFonts w:ascii="Times New Roman" w:hAnsi="Times New Roman" w:cs="Times New Roman"/>
+        </w:rPr>
+      </w:pPr>
+    </w:p>
+    <w:p>
+      <w:pPr>
+        <w:spacing w:after="0" w:line="480" w:lineRule="auto"/>
+        <w:rPr>
+          <w:rFonts w:ascii="Times New Roman" w:hAnsi="Times New Roman" w:cs="Times New Roman"/>
+        </w:rPr>
+      </w:pPr>
+      <w:r>
+        <w:rPr>
+          <w:rFonts w:ascii="Times New Roman" w:hAnsi="Times New Roman" w:cs="Times New Roman"/>
+        </w:rPr>
+        <w:t>Understanding information propagation over dynamic social network is highly-popular for addressing real-world problems in social network analysis. This dissertation analyzes several fundamental questions underlie the propagation-like processes, such as mass movement adoption, rumors transmission. These methodologies can be extended to other applications such as infectious diseases, public health, marketing, and so on.</w:t>
+      </w:r>
+    </w:p>
+    <w:p>
+      <w:pPr>
+        <w:spacing w:line="480" w:lineRule="auto"/>
+        <w:rPr>
+          <w:rFonts w:ascii="Times New Roman" w:hAnsi="Times New Roman" w:cs="Times New Roman"/>
+        </w:rPr>
+      </w:pPr>
+    </w:p>
+    <w:p>
+      <w:pPr>
+        <w:spacing w:line="480" w:lineRule="auto"/>
+        <w:rPr>
+          <w:rFonts w:ascii="Times New Roman" w:hAnsi="Times New Roman" w:cs="Times New Roman"/>
+        </w:rPr>
+      </w:pPr>
+    </w:p>
+    <w:p>
+      <w:pPr>
+        <w:spacing w:after="0" w:line="480" w:lineRule="auto"/>
+        <w:rPr>
+          <w:rFonts w:ascii="Times New Roman" w:hAnsi="Times New Roman" w:cs="Times New Roman"/>
+          <w:b/>
+        </w:rPr>
+      </w:pPr>
+      <w:r>
+        <w:rPr>
+          <w:rFonts w:ascii="Times New Roman" w:hAnsi="Times New Roman" w:cs="Times New Roman"/>
+          <w:b/>
+        </w:rPr>
+        <w:t>Future Directions</w:t>
+      </w:r>
+    </w:p>
+    <w:p>
+      <w:pPr>
+        <w:spacing w:after="0" w:line="480" w:lineRule="auto"/>
+        <w:rPr>
+          <w:rFonts w:ascii="Times New Roman" w:hAnsi="Times New Roman" w:cs="Times New Roman"/>
+        </w:rPr>
+      </w:pPr>
+      <w:r>
+        <w:rPr>
+          <w:rFonts w:ascii="Times New Roman" w:hAnsi="Times New Roman" w:cs="Times New Roman"/>
+        </w:rPr>
+        <w:t>One of the major attractive areas would be continuing focusing on social network analysis, specifically the information propagation research over dynamic changing social network. Thereby the future research directions will fall into two categories, one is to deepen the existing theory and algorithm, the other is to broaden the current research.</w:t>
+      </w:r>
+    </w:p>
+    <w:p>
+      <w:pPr>
+        <w:spacing w:line="480" w:lineRule="auto"/>
+        <w:rPr>
+          <w:rFonts w:ascii="Times New Roman" w:hAnsi="Times New Roman" w:cs="Times New Roman"/>
+        </w:rPr>
+      </w:pPr>
+    </w:p>
+    <w:p>
+      <w:pPr>
+        <w:spacing w:line="480" w:lineRule="auto"/>
+        <w:rPr>
+          <w:rFonts w:ascii="Times New Roman" w:hAnsi="Times New Roman" w:cs="Times New Roman"/>
+          <w:b/>
+        </w:rPr>
+      </w:pPr>
+      <w:r>
+        <w:rPr>
+          <w:rFonts w:ascii="Times New Roman" w:hAnsi="Times New Roman" w:cs="Times New Roman"/>
+          <w:b/>
+        </w:rPr>
+        <w:t>Extend GBM model</w:t>
+      </w:r>
+    </w:p>
+    <w:p>
+      <w:pPr>
+        <w:spacing w:after="0" w:line="480" w:lineRule="auto"/>
+        <w:rPr>
+          <w:rFonts w:ascii="Times New Roman" w:hAnsi="Times New Roman" w:cs="Times New Roman"/>
+        </w:rPr>
+      </w:pPr>
+      <w:r>
+        <w:rPr>
+          <w:rFonts w:ascii="Times New Roman" w:hAnsi="Times New Roman" w:cs="Times New Roman"/>
+        </w:rPr>
+        <w:t xml:space="preserve">What would happen to the geometric Brownian motion model if the underlying mention network changes over time? How to adopt or modify this model when apply into multiple networks? As well as those theoretical questions, there are also some applications worth further investigation, such as, can we introduce the GBM model into infectious disease domain, for example, </w:t>
+      </w:r>
+      <w:proofErr w:type="spellStart"/>
+      <w:r>
+        <w:rPr>
+          <w:rFonts w:ascii="Times New Roman" w:hAnsi="Times New Roman" w:cs="Times New Roman"/>
+        </w:rPr>
+        <w:t>zika</w:t>
+      </w:r>
+      <w:proofErr w:type="spellEnd"/>
+      <w:r>
+        <w:rPr>
+          <w:rFonts w:ascii="Times New Roman" w:hAnsi="Times New Roman" w:cs="Times New Roman"/>
+        </w:rPr>
+        <w:t xml:space="preserve"> virus spreading? Assume the </w:t>
+      </w:r>
+      <w:proofErr w:type="spellStart"/>
+      <w:r>
+        <w:rPr>
+          <w:rFonts w:ascii="Times New Roman" w:hAnsi="Times New Roman" w:cs="Times New Roman"/>
+        </w:rPr>
+        <w:t>Bispace</w:t>
+      </w:r>
+      <w:proofErr w:type="spellEnd"/>
+      <w:r>
+        <w:rPr>
+          <w:rFonts w:ascii="Times New Roman" w:hAnsi="Times New Roman" w:cs="Times New Roman"/>
+        </w:rPr>
+        <w:t xml:space="preserve"> is composed with connection network and physical space, can we train the GBM model to estimate each use's infection probability based on their environment?</w:t>
+      </w:r>
+    </w:p>
+    <w:p>
+      <w:pPr>
+        <w:spacing w:line="480" w:lineRule="auto"/>
+        <w:rPr>
+          <w:rFonts w:ascii="Times New Roman" w:hAnsi="Times New Roman" w:cs="Times New Roman"/>
+        </w:rPr>
+      </w:pPr>
+    </w:p>
+    <w:p>
+      <w:pPr>
+        <w:spacing w:line="480" w:lineRule="auto"/>
+        <w:rPr>
+          <w:rFonts w:ascii="Times New Roman" w:hAnsi="Times New Roman" w:cs="Times New Roman"/>
+          <w:b/>
+        </w:rPr>
+      </w:pPr>
+      <w:r>
+        <w:rPr>
+          <w:rFonts w:ascii="Times New Roman" w:hAnsi="Times New Roman" w:cs="Times New Roman"/>
+          <w:b/>
+        </w:rPr>
+        <w:lastRenderedPageBreak/>
+        <w:t>Further study graph wavelet</w:t>
+      </w:r>
+    </w:p>
+    <w:p>
+      <w:pPr>
+        <w:spacing w:after="0" w:line="480" w:lineRule="auto"/>
+        <w:rPr>
+          <w:rFonts w:ascii="Times New Roman" w:hAnsi="Times New Roman" w:cs="Times New Roman"/>
+        </w:rPr>
+      </w:pPr>
+      <w:r>
+        <w:rPr>
+          <w:rFonts w:ascii="Times New Roman" w:hAnsi="Times New Roman" w:cs="Times New Roman"/>
+        </w:rPr>
+        <w:t xml:space="preserve">We hope to extend the graph wavelet applications into other areas, based on the two distinguish properties of graph wavelet. One is the ability to detect graph </w:t>
       </w:r>
       <w:r>
         <w:rPr>
@@ -722,19 +1221,7 @@
         <w:rPr>
           <w:rFonts w:ascii="Times New Roman" w:hAnsi="Times New Roman" w:cs="Times New Roman"/>
         </w:rPr>
-        <w:t xml:space="preserve"> on social media is challenging. One challenge is Twitter's user network embodies many subgraphs based on social ties which is dynamically changing the graph structures since users are active. The other challenge includes real world events are not only correlated with burst signals, but can also exhibit unusually low levels </w:t>
-      </w:r>
-      <w:r>
-        <w:rPr>
-          <w:rFonts w:ascii="Times New Roman" w:hAnsi="Times New Roman" w:cs="Times New Roman"/>
-        </w:rPr>
-        <w:t xml:space="preserve">of activity in social networks. </w:t>
-      </w:r>
-      <w:r>
-        <w:rPr>
-          <w:rFonts w:ascii="Times New Roman" w:hAnsi="Times New Roman" w:cs="Times New Roman"/>
-        </w:rPr>
-        <w:t xml:space="preserve">Despite these restrictions, graph wavelet have in fact provided powerful capacity in capturing graph </w:t>
+        <w:t xml:space="preserve">, such attribute can be adopted into detecting the wealth gap between rich and poor in one region, identifying the brain neural network </w:t>
       </w:r>
       <w:r>
         <w:rPr>
@@ -746,244 +1233,34 @@
         <w:rPr>
           <w:rFonts w:ascii="Times New Roman" w:hAnsi="Times New Roman" w:cs="Times New Roman"/>
         </w:rPr>
-        <w:t xml:space="preserve"> (considering burst behavior and absenteeism behavior), even on dynamic changing networks.</w:t>
-      </w:r>
-    </w:p>
-    <w:p>
-      <w:pPr>
-        <w:spacing w:after="0" w:line="480" w:lineRule="auto"/>
-        <w:rPr>
-          <w:rFonts w:ascii="Times New Roman" w:hAnsi="Times New Roman" w:cs="Times New Roman"/>
-        </w:rPr>
-      </w:pPr>
-    </w:p>
-    <w:p>
-      <w:pPr>
-        <w:spacing w:after="0" w:line="480" w:lineRule="auto"/>
-        <w:rPr>
-          <w:rFonts w:ascii="Times New Roman" w:hAnsi="Times New Roman" w:cs="Times New Roman"/>
-        </w:rPr>
-      </w:pPr>
-      <w:r>
-        <w:rPr>
-          <w:rFonts w:ascii="Times New Roman" w:hAnsi="Times New Roman" w:cs="Times New Roman"/>
-        </w:rPr>
-        <w:t>A fundamental objective of this dissertation has been to model mass movement adoption behavior, and in doing so, several significant advantages are gained beyond the target. One contribution is the ability to model information propagation across multiple networks/spaces, and capture the propagation speed and possible propagation paths, which is demonstrated in Chapter</w:t>
-      </w:r>
-      <w:r>
-        <w:rPr>
-          <w:rFonts w:ascii="Times New Roman" w:hAnsi="Times New Roman" w:cs="Times New Roman"/>
-        </w:rPr>
-        <w:t xml:space="preserve"> 2. </w:t>
-      </w:r>
-      <w:r>
-        <w:rPr>
-          <w:rFonts w:ascii="Times New Roman" w:hAnsi="Times New Roman" w:cs="Times New Roman"/>
-        </w:rPr>
-        <w:t>Another benefit that enhanced the mass movement detection is though group anomaly detection</w:t>
-      </w:r>
-      <w:r>
-        <w:rPr>
-          <w:rFonts w:ascii="Times New Roman" w:hAnsi="Times New Roman" w:cs="Times New Roman"/>
-        </w:rPr>
-        <w:t xml:space="preserve"> approach</w:t>
-      </w:r>
-      <w:r>
-        <w:rPr>
-          <w:rFonts w:ascii="Times New Roman" w:hAnsi="Times New Roman" w:cs="Times New Roman"/>
-        </w:rPr>
-        <w:t>, as introduced in chapter</w:t>
-      </w:r>
-      <w:r>
-        <w:rPr>
-          <w:rFonts w:ascii="Times New Roman" w:hAnsi="Times New Roman" w:cs="Times New Roman"/>
-        </w:rPr>
-        <w:t xml:space="preserve"> 3. </w:t>
-      </w:r>
-      <w:r>
-        <w:rPr>
-          <w:rFonts w:ascii="Times New Roman" w:hAnsi="Times New Roman" w:cs="Times New Roman"/>
-        </w:rPr>
-        <w:t>Graph wavelet provides appropriate definition of group anomaly which can cover both burst and absenteeism with different scales, thereby increasing the probability of capturing protest behaviors. Another benefit is the capability of quantify compartment transition dynamics using epidemic model SEIZ, and facilitate the development of screening criteria for distinguishing real movements from rumors happenings on Twitter, as demonstrated in Chapter</w:t>
-      </w:r>
-      <w:r>
-        <w:rPr>
-          <w:rFonts w:ascii="Times New Roman" w:hAnsi="Times New Roman" w:cs="Times New Roman"/>
-        </w:rPr>
-        <w:t xml:space="preserve"> 5.</w:t>
-      </w:r>
-    </w:p>
-    <w:p>
-      <w:pPr>
-        <w:spacing w:after="0" w:line="480" w:lineRule="auto"/>
-        <w:rPr>
-          <w:rFonts w:ascii="Times New Roman" w:hAnsi="Times New Roman" w:cs="Times New Roman"/>
-        </w:rPr>
-      </w:pPr>
-    </w:p>
-    <w:p>
-      <w:pPr>
-        <w:spacing w:after="0" w:line="480" w:lineRule="auto"/>
-        <w:rPr>
-          <w:rFonts w:ascii="Times New Roman" w:hAnsi="Times New Roman" w:cs="Times New Roman"/>
-        </w:rPr>
-      </w:pPr>
-      <w:r>
-        <w:rPr>
-          <w:rFonts w:ascii="Times New Roman" w:hAnsi="Times New Roman" w:cs="Times New Roman"/>
-        </w:rPr>
-        <w:t>Understanding information propagation over dynamic social network is highly-popular for addressing real-world problems in social network analysis. This dissertation analyzes several fundamental questions underlie the propagation-like processes, such as mass movement adoption, rumors transmission. These methodologies can be extended to other applications such as infectious diseases, public health, marketing, and so on.</w:t>
-      </w:r>
-    </w:p>
-    <w:p>
-      <w:pPr>
-        <w:rPr>
-          <w:rFonts w:ascii="Times New Roman" w:hAnsi="Times New Roman" w:cs="Times New Roman"/>
-        </w:rPr>
-      </w:pPr>
-    </w:p>
-    <w:p>
-      <w:pPr>
-        <w:rPr>
-          <w:rFonts w:ascii="Times New Roman" w:hAnsi="Times New Roman" w:cs="Times New Roman"/>
-        </w:rPr>
-      </w:pPr>
-    </w:p>
-    <w:p>
-      <w:pPr>
-        <w:spacing w:after="0" w:line="480" w:lineRule="auto"/>
-        <w:rPr>
-          <w:rFonts w:ascii="Times New Roman" w:hAnsi="Times New Roman" w:cs="Times New Roman"/>
-          <w:b/>
-        </w:rPr>
-      </w:pPr>
-      <w:r>
-        <w:rPr>
-          <w:rFonts w:ascii="Times New Roman" w:hAnsi="Times New Roman" w:cs="Times New Roman"/>
-          <w:b/>
-        </w:rPr>
-        <w:t>Future Directions</w:t>
-      </w:r>
-    </w:p>
-    <w:p>
-      <w:pPr>
-        <w:spacing w:after="0" w:line="480" w:lineRule="auto"/>
-        <w:rPr>
-          <w:rFonts w:ascii="Times New Roman" w:hAnsi="Times New Roman" w:cs="Times New Roman"/>
-        </w:rPr>
-      </w:pPr>
-      <w:r>
-        <w:rPr>
-          <w:rFonts w:ascii="Times New Roman" w:hAnsi="Times New Roman" w:cs="Times New Roman"/>
-        </w:rPr>
-        <w:t>One of the major attractive areas would be continuing focusing on social network analysis, specifically the information propagation research over dynamic changing social network. Thereby the future research directions will fall into two categories, one is to deepen the existing theory and algorithm, the other is to broaden the current research.</w:t>
-      </w:r>
-    </w:p>
-    <w:p>
-      <w:pPr>
-        <w:rPr>
-          <w:rFonts w:ascii="Times New Roman" w:hAnsi="Times New Roman" w:cs="Times New Roman"/>
-        </w:rPr>
-      </w:pPr>
-    </w:p>
-    <w:p>
-      <w:pPr>
-        <w:rPr>
-          <w:rFonts w:ascii="Times New Roman" w:hAnsi="Times New Roman" w:cs="Times New Roman"/>
-          <w:b/>
-        </w:rPr>
-      </w:pPr>
-      <w:r>
-        <w:rPr>
-          <w:rFonts w:ascii="Times New Roman" w:hAnsi="Times New Roman" w:cs="Times New Roman"/>
-          <w:b/>
-        </w:rPr>
-        <w:t>Extend GBM model</w:t>
-      </w:r>
-    </w:p>
-    <w:p>
-      <w:pPr>
-        <w:spacing w:after="0" w:line="480" w:lineRule="auto"/>
-        <w:rPr>
-          <w:rFonts w:ascii="Times New Roman" w:hAnsi="Times New Roman" w:cs="Times New Roman"/>
-        </w:rPr>
-      </w:pPr>
-      <w:r>
-        <w:rPr>
-          <w:rFonts w:ascii="Times New Roman" w:hAnsi="Times New Roman" w:cs="Times New Roman"/>
-        </w:rPr>
-        <w:t>What would happen to the geometric Brownian motion model if the underlying mention network changes over time? How to adopt or modify this model when apply into multiple networks? As well as those theoretical questions, there are also some applications worth further investigation, such as, can we introduce the GBM model into infectious disease domain, for example, zika virus spreading? Assume the Bispace is composed with connection network and physical space, can we train the GBM model to estimate each use's infection probability based on their environment?</w:t>
-      </w:r>
-    </w:p>
-    <w:p>
-      <w:pPr>
-        <w:rPr>
-          <w:rFonts w:ascii="Times New Roman" w:hAnsi="Times New Roman" w:cs="Times New Roman"/>
-        </w:rPr>
-      </w:pPr>
-    </w:p>
-    <w:p>
-      <w:pPr>
-        <w:rPr>
-          <w:rFonts w:ascii="Times New Roman" w:hAnsi="Times New Roman" w:cs="Times New Roman"/>
-          <w:b/>
-        </w:rPr>
-      </w:pPr>
-      <w:r>
-        <w:rPr>
-          <w:rFonts w:ascii="Times New Roman" w:hAnsi="Times New Roman" w:cs="Times New Roman"/>
-          <w:b/>
-        </w:rPr>
-        <w:t>Further study graph wavelet</w:t>
-      </w:r>
-    </w:p>
-    <w:p>
-      <w:pPr>
-        <w:spacing w:after="0" w:line="480" w:lineRule="auto"/>
-        <w:rPr>
-          <w:rFonts w:ascii="Times New Roman" w:hAnsi="Times New Roman" w:cs="Times New Roman"/>
-        </w:rPr>
-      </w:pPr>
-      <w:r>
-        <w:rPr>
-          <w:rFonts w:ascii="Times New Roman" w:hAnsi="Times New Roman" w:cs="Times New Roman"/>
-        </w:rPr>
-        <w:t xml:space="preserve">We hope to extend the graph wavelet applications into other areas, based on the two distinguish properties of graph wavelet. One is the ability to detect graph </w:t>
-      </w:r>
-      <w:r>
-        <w:rPr>
-          <w:rFonts w:ascii="Times New Roman" w:hAnsi="Times New Roman" w:cs="Times New Roman"/>
-        </w:rPr>
-        <w:t>anomaly</w:t>
-      </w:r>
-      <w:r>
-        <w:rPr>
-          <w:rFonts w:ascii="Times New Roman" w:hAnsi="Times New Roman" w:cs="Times New Roman"/>
-        </w:rPr>
-        <w:t xml:space="preserve">, such attribute can be adopted into detecting the wealth gap between rich and poor in one region, identifying the brain neural network </w:t>
-      </w:r>
-      <w:r>
-        <w:rPr>
-          <w:rFonts w:ascii="Times New Roman" w:hAnsi="Times New Roman" w:cs="Times New Roman"/>
-        </w:rPr>
-        <w:t>anomaly</w:t>
-      </w:r>
-      <w:r>
-        <w:rPr>
-          <w:rFonts w:ascii="Times New Roman" w:hAnsi="Times New Roman" w:cs="Times New Roman"/>
-        </w:rPr>
-        <w:t>, or detecting traffic congestion through road network analysis; the other property is the ability to identify the central point of a subgraph, which can be employed to rank key players over networks, detect the rumor spreaders in some cascade, or find the source of infection as per certain disease.</w:t>
-      </w:r>
-    </w:p>
-    <w:p>
-      <w:pPr>
-        <w:rPr>
-          <w:rFonts w:ascii="Times New Roman" w:hAnsi="Times New Roman" w:cs="Times New Roman"/>
-        </w:rPr>
-      </w:pPr>
-    </w:p>
-    <w:p>
-      <w:pPr>
+        <w:t xml:space="preserve">, or detecting traffic congestion through road network analysis; the other property is the ability to identify the central point of a </w:t>
+      </w:r>
+      <w:proofErr w:type="spellStart"/>
+      <w:r>
+        <w:rPr>
+          <w:rFonts w:ascii="Times New Roman" w:hAnsi="Times New Roman" w:cs="Times New Roman"/>
+        </w:rPr>
+        <w:t>subgraph</w:t>
+      </w:r>
+      <w:proofErr w:type="spellEnd"/>
+      <w:r>
+        <w:rPr>
+          <w:rFonts w:ascii="Times New Roman" w:hAnsi="Times New Roman" w:cs="Times New Roman"/>
+        </w:rPr>
+        <w:t>, which can be employed to rank key players over networks, detect the rumor spreaders in some cascade, or find the source of infection as per certain disease.</w:t>
+      </w:r>
+    </w:p>
+    <w:p>
+      <w:pPr>
+        <w:spacing w:line="480" w:lineRule="auto"/>
+        <w:rPr>
+          <w:rFonts w:ascii="Times New Roman" w:hAnsi="Times New Roman" w:cs="Times New Roman"/>
+        </w:rPr>
+      </w:pPr>
+    </w:p>
+    <w:p>
+      <w:pPr>
+        <w:spacing w:line="480" w:lineRule="auto"/>
         <w:rPr>
           <w:rFonts w:ascii="Times New Roman" w:hAnsi="Times New Roman" w:cs="Times New Roman"/>
           <w:b/>
@@ -1021,112 +1298,109 @@
         <w:rPr>
           <w:rFonts w:ascii="Times New Roman" w:hAnsi="Times New Roman" w:cs="Times New Roman"/>
         </w:rPr>
-        <w:t xml:space="preserve">stead of predict a story is true or false, it is more practicable to label how much people tend to believe it. Newspapers would find it very useful, especially when it comes to some breathtaking news yet not </w:t>
-      </w:r>
+        <w:t>stead of predict a story is true or false, it is more practicable to label how much people tend to believe it. Newspapers would find it very useful, especially when it comes to some breathtaking news yet not being confirmed. Before reporting to the public, they would like to grasp how much the story is believable. Also it is valuable as to decide whether vendors are cheating during online shopping.</w:t>
+      </w:r>
+    </w:p>
+    <w:p>
+      <w:pPr>
+        <w:spacing w:after="0" w:line="480" w:lineRule="auto"/>
+        <w:rPr>
+          <w:rFonts w:ascii="Times New Roman" w:hAnsi="Times New Roman" w:cs="Times New Roman"/>
+        </w:rPr>
+      </w:pPr>
+    </w:p>
+    <w:p>
+      <w:pPr>
+        <w:spacing w:line="480" w:lineRule="auto"/>
+        <w:rPr>
+          <w:rFonts w:ascii="Times New Roman" w:hAnsi="Times New Roman" w:cs="Times New Roman"/>
+          <w:b/>
+        </w:rPr>
+      </w:pPr>
+      <w:r>
+        <w:rPr>
+          <w:rFonts w:ascii="Times New Roman" w:hAnsi="Times New Roman" w:cs="Times New Roman"/>
+          <w:b/>
+        </w:rPr>
+        <w:t>Deep understand person</w:t>
+      </w:r>
+      <w:r>
+        <w:rPr>
+          <w:rFonts w:ascii="Times New Roman" w:hAnsi="Times New Roman" w:cs="Times New Roman"/>
+          <w:b/>
+        </w:rPr>
+        <w:t>alized information propagation.</w:t>
+      </w:r>
+    </w:p>
+    <w:p>
+      <w:pPr>
+        <w:spacing w:after="0" w:line="480" w:lineRule="auto"/>
+        <w:rPr>
+          <w:rFonts w:ascii="Times New Roman" w:hAnsi="Times New Roman" w:cs="Times New Roman"/>
+        </w:rPr>
+      </w:pPr>
+      <w:r>
+        <w:rPr>
+          <w:rFonts w:ascii="Times New Roman" w:hAnsi="Times New Roman" w:cs="Times New Roman"/>
+        </w:rPr>
+        <w:t xml:space="preserve">We would like to understand how users' behavior lead to the information propagation delay or boost, especially when accompanied with strong sentiment. This may help formulate </w:t>
+      </w:r>
+      <w:r>
+        <w:rPr>
+          <w:rFonts w:ascii="Times New Roman" w:hAnsi="Times New Roman" w:cs="Times New Roman"/>
+        </w:rPr>
+        <w:t>advertisement</w:t>
+      </w:r>
+      <w:r>
+        <w:rPr>
+          <w:rFonts w:ascii="Times New Roman" w:hAnsi="Times New Roman" w:cs="Times New Roman"/>
+        </w:rPr>
+        <w:t xml:space="preserve"> strategy, if we can find a way to manipulate the information flow. Further, we would like to explore opportunities to extract personalized information spreading pattern. What kind of news may arouse his/her interest, if so, what kind of role he/she may play, what kind of push strategy may stimulate his/her activity? This study is propitious for precision marketing or personalized recommendations, provided refined content filtering.</w:t>
+      </w:r>
+    </w:p>
+    <w:p>
+      <w:pPr>
+        <w:spacing w:line="480" w:lineRule="auto"/>
+        <w:rPr>
+          <w:rFonts w:ascii="Times New Roman" w:hAnsi="Times New Roman" w:cs="Times New Roman"/>
+        </w:rPr>
+      </w:pPr>
+    </w:p>
+    <w:p>
+      <w:pPr>
+        <w:spacing w:line="480" w:lineRule="auto"/>
+        <w:rPr>
+          <w:rFonts w:ascii="Times New Roman" w:hAnsi="Times New Roman" w:cs="Times New Roman"/>
+          <w:b/>
+        </w:rPr>
+      </w:pPr>
+      <w:r>
+        <w:rPr>
+          <w:rFonts w:ascii="Times New Roman" w:hAnsi="Times New Roman" w:cs="Times New Roman"/>
+          <w:b/>
+        </w:rPr>
+        <w:t>Build an intell</w:t>
+      </w:r>
+      <w:r>
+        <w:rPr>
+          <w:rFonts w:ascii="Times New Roman" w:hAnsi="Times New Roman" w:cs="Times New Roman"/>
+          <w:b/>
+        </w:rPr>
+        <w:t>igent disaster detection system</w:t>
+      </w:r>
+    </w:p>
+    <w:p>
+      <w:pPr>
+        <w:spacing w:after="0" w:line="480" w:lineRule="auto"/>
+        <w:rPr>
+          <w:rFonts w:ascii="Times New Roman" w:hAnsi="Times New Roman" w:cs="Times New Roman"/>
+        </w:rPr>
+      </w:pPr>
       <w:r>
         <w:rPr>
           <w:rFonts w:ascii="Times New Roman" w:hAnsi="Times New Roman" w:cs="Times New Roman"/>
         </w:rPr>
         <w:lastRenderedPageBreak/>
-        <w:t>being confirmed. Before reporting to the public, they would like to grasp how much the story is believable. Also it is valuable as to decide whether vendors are cheating during online shopping.</w:t>
-      </w:r>
-    </w:p>
-    <w:p>
-      <w:pPr>
-        <w:spacing w:after="0" w:line="480" w:lineRule="auto"/>
-        <w:rPr>
-          <w:rFonts w:ascii="Times New Roman" w:hAnsi="Times New Roman" w:cs="Times New Roman"/>
-        </w:rPr>
-      </w:pPr>
-    </w:p>
-    <w:p>
-      <w:pPr>
-        <w:rPr>
-          <w:rFonts w:ascii="Times New Roman" w:hAnsi="Times New Roman" w:cs="Times New Roman"/>
-          <w:b/>
-        </w:rPr>
-      </w:pPr>
-      <w:r>
-        <w:rPr>
-          <w:rFonts w:ascii="Times New Roman" w:hAnsi="Times New Roman" w:cs="Times New Roman"/>
-          <w:b/>
-        </w:rPr>
-        <w:t>Deep understand person</w:t>
-      </w:r>
-      <w:r>
-        <w:rPr>
-          <w:rFonts w:ascii="Times New Roman" w:hAnsi="Times New Roman" w:cs="Times New Roman"/>
-          <w:b/>
-        </w:rPr>
-        <w:t>alized information propagation.</w:t>
-      </w:r>
-    </w:p>
-    <w:p>
-      <w:pPr>
-        <w:spacing w:after="0" w:line="480" w:lineRule="auto"/>
-        <w:rPr>
-          <w:rFonts w:ascii="Times New Roman" w:hAnsi="Times New Roman" w:cs="Times New Roman"/>
-        </w:rPr>
-      </w:pPr>
-      <w:r>
-        <w:rPr>
-          <w:rFonts w:ascii="Times New Roman" w:hAnsi="Times New Roman" w:cs="Times New Roman"/>
-        </w:rPr>
-        <w:t xml:space="preserve">We would like to understand how users' behavior lead to the information propagation delay or boost, especially when accompanied with strong sentiment. This may help formulate </w:t>
-      </w:r>
-      <w:r>
-        <w:rPr>
-          <w:rFonts w:ascii="Times New Roman" w:hAnsi="Times New Roman" w:cs="Times New Roman"/>
-        </w:rPr>
-        <w:t>advertisement</w:t>
-      </w:r>
-      <w:r>
-        <w:rPr>
-          <w:rFonts w:ascii="Times New Roman" w:hAnsi="Times New Roman" w:cs="Times New Roman"/>
-        </w:rPr>
-        <w:t xml:space="preserve"> strategy, if we can find a way to manipulate the information flow. Further, we would like to explore opportunities to extract personalized information spreading pattern. What kind of news may arouse his/her interest, if so, what kind of role he/she may play, what kind of push strategy may stimulate his/her activity? This study is propitious for precision marketing or personalized recommendations, provided refined content filtering.</w:t>
-      </w:r>
-    </w:p>
-    <w:p>
-      <w:pPr>
-        <w:rPr>
-          <w:rFonts w:ascii="Times New Roman" w:hAnsi="Times New Roman" w:cs="Times New Roman"/>
-        </w:rPr>
-      </w:pPr>
-    </w:p>
-    <w:p>
-      <w:pPr>
-        <w:rPr>
-          <w:rFonts w:ascii="Times New Roman" w:hAnsi="Times New Roman" w:cs="Times New Roman"/>
-          <w:b/>
-        </w:rPr>
-      </w:pPr>
-      <w:r>
-        <w:rPr>
-          <w:rFonts w:ascii="Times New Roman" w:hAnsi="Times New Roman" w:cs="Times New Roman"/>
-          <w:b/>
-        </w:rPr>
-        <w:t>Build an intell</w:t>
-      </w:r>
-      <w:r>
-        <w:rPr>
-          <w:rFonts w:ascii="Times New Roman" w:hAnsi="Times New Roman" w:cs="Times New Roman"/>
-          <w:b/>
-        </w:rPr>
-        <w:t>igent disaster detection system</w:t>
-      </w:r>
-    </w:p>
-    <w:p>
-      <w:pPr>
-        <w:spacing w:after="0" w:line="480" w:lineRule="auto"/>
-        <w:rPr>
-          <w:rFonts w:ascii="Times New Roman" w:hAnsi="Times New Roman" w:cs="Times New Roman"/>
-        </w:rPr>
-      </w:pPr>
-      <w:r>
-        <w:rPr>
-          <w:rFonts w:ascii="Times New Roman" w:hAnsi="Times New Roman" w:cs="Times New Roman"/>
-        </w:rPr>
         <w:t>We would like to build an intelligent system which is efficient at event de</w:t>
       </w:r>
       <w:r>
@@ -1180,14 +1454,16 @@
     </w:p>
     <w:p>
       <w:pPr>
-        <w:rPr>
-          <w:rFonts w:ascii="Times New Roman" w:hAnsi="Times New Roman" w:cs="Times New Roman"/>
-          <w:b/>
-        </w:rPr>
-      </w:pPr>
-    </w:p>
-    <w:p>
-      <w:pPr>
+        <w:spacing w:line="480" w:lineRule="auto"/>
+        <w:rPr>
+          <w:rFonts w:ascii="Times New Roman" w:hAnsi="Times New Roman" w:cs="Times New Roman"/>
+          <w:b/>
+        </w:rPr>
+      </w:pPr>
+    </w:p>
+    <w:p>
+      <w:pPr>
+        <w:spacing w:line="480" w:lineRule="auto"/>
         <w:rPr>
           <w:rFonts w:ascii="Times New Roman" w:hAnsi="Times New Roman" w:cs="Times New Roman"/>
           <w:b/>
@@ -1212,14 +1488,21 @@
         <w:rPr>
           <w:rFonts w:ascii="Times New Roman" w:hAnsi="Times New Roman" w:cs="Times New Roman"/>
         </w:rPr>
-        <w:t xml:space="preserve">The advent of social media provides unprecedent opportunities to access vast information which can benefit our research. Given such a convenience, we would like to explore the possibilities to renovate some traditional research, hoping to have some extraordinary discoveries and bring more vitality. Take the vaccine and its adverse effects study for example. Traditionally, vaccine research heavily depends on </w:t>
-      </w:r>
-      <w:r>
-        <w:rPr>
-          <w:rFonts w:ascii="Times New Roman" w:hAnsi="Times New Roman" w:cs="Times New Roman"/>
-        </w:rPr>
-        <w:lastRenderedPageBreak/>
-        <w:t>the raw data collected by CDC, hospitals, patients report, and vaccine adverse event reports. However, this data usually suffers</w:t>
+        <w:t xml:space="preserve">The advent of social media provides </w:t>
+      </w:r>
+      <w:proofErr w:type="spellStart"/>
+      <w:r>
+        <w:rPr>
+          <w:rFonts w:ascii="Times New Roman" w:hAnsi="Times New Roman" w:cs="Times New Roman"/>
+        </w:rPr>
+        <w:t>unprecedent</w:t>
+      </w:r>
+      <w:proofErr w:type="spellEnd"/>
+      <w:r>
+        <w:rPr>
+          <w:rFonts w:ascii="Times New Roman" w:hAnsi="Times New Roman" w:cs="Times New Roman"/>
+        </w:rPr>
+        <w:t xml:space="preserve"> opportunities to access vast information which can benefit our research. Given such a convenience, we would like to explore the possibilities to renovate some traditional research, hoping to have some extraordinary discoveries and bring more vitality. Take the vaccine and its adverse effects study for example. Traditionally, vaccine research heavily depends on the raw data collected by CDC, hospitals, patients report, and vaccine adverse event reports. However, this data usually suffers</w:t>
       </w:r>
       <w:r>
         <w:rPr>
@@ -1251,8 +1534,6 @@
         </w:rPr>
         <w:t>such as</w:t>
       </w:r>
-      <w:bookmarkStart w:id="0" w:name="_GoBack"/>
-      <w:bookmarkEnd w:id="0"/>
       <w:r>
         <w:rPr>
           <w:rFonts w:ascii="Times New Roman" w:hAnsi="Times New Roman" w:cs="Times New Roman"/>

</xml_diff>